<commit_message>
lots of changes to plastic
</commit_message>
<xml_diff>
--- a/GeoMagic/Part Hierarchy.docx
+++ b/GeoMagic/Part Hierarchy.docx
@@ -221,7 +221,10 @@
         </w:numPr>
       </w:pPr>
       <w:r>
-        <w:t>Hip Motor Frame</w:t>
+        <w:t xml:space="preserve">Hip Motor </w:t>
+      </w:r>
+      <w:r>
+        <w:t>Mount</w:t>
       </w:r>
       <w:r>
         <w:t xml:space="preserve"> (P)</w:t>
@@ -236,6 +239,18 @@
         </w:numPr>
       </w:pPr>
       <w:r>
+        <w:t>Pot Mount (P)</w:t>
+      </w:r>
+    </w:p>
+    <w:p>
+      <w:pPr>
+        <w:pStyle w:val="ListParagraph"/>
+        <w:numPr>
+          <w:ilvl w:val="3"/>
+          <w:numId w:val="1"/>
+        </w:numPr>
+      </w:pPr>
+      <w:r>
         <w:t xml:space="preserve">Hip Motor </w:t>
       </w:r>
       <w:r>
@@ -263,183 +278,195 @@
         </w:numPr>
       </w:pPr>
       <w:r>
-        <w:t xml:space="preserve">Leg Unit </w:t>
-      </w:r>
-      <w:r>
-        <w:t>(A) x 4</w:t>
-      </w:r>
-    </w:p>
-    <w:p>
-      <w:pPr>
-        <w:pStyle w:val="ListParagraph"/>
-        <w:numPr>
-          <w:ilvl w:val="3"/>
-          <w:numId w:val="1"/>
-        </w:numPr>
-      </w:pPr>
-      <w:r>
-        <w:t xml:space="preserve">Leg </w:t>
-      </w:r>
-      <w:r>
-        <w:t>Control</w:t>
-      </w:r>
-      <w:r>
-        <w:t xml:space="preserve"> </w:t>
-      </w:r>
-      <w:r>
-        <w:t>(A)</w:t>
-      </w:r>
-    </w:p>
-    <w:p>
-      <w:pPr>
-        <w:pStyle w:val="ListParagraph"/>
-        <w:numPr>
-          <w:ilvl w:val="4"/>
-          <w:numId w:val="1"/>
-        </w:numPr>
-      </w:pPr>
-      <w:r>
-        <w:t>Motor Mount</w:t>
-      </w:r>
-      <w:r>
-        <w:t xml:space="preserve"> (P)</w:t>
-      </w:r>
-    </w:p>
-    <w:p>
-      <w:pPr>
-        <w:pStyle w:val="ListParagraph"/>
-        <w:numPr>
-          <w:ilvl w:val="4"/>
-          <w:numId w:val="1"/>
-        </w:numPr>
-      </w:pPr>
-      <w:r>
-        <w:t>Pot Mount (P)</w:t>
-      </w:r>
-    </w:p>
-    <w:p>
-      <w:pPr>
-        <w:pStyle w:val="ListParagraph"/>
-        <w:numPr>
-          <w:ilvl w:val="4"/>
-          <w:numId w:val="1"/>
-        </w:numPr>
-      </w:pPr>
-      <w:r>
-        <w:t>Bearing Mount (P)</w:t>
-      </w:r>
-    </w:p>
-    <w:p>
-      <w:pPr>
-        <w:pStyle w:val="ListParagraph"/>
-        <w:numPr>
-          <w:ilvl w:val="4"/>
-          <w:numId w:val="1"/>
-        </w:numPr>
-      </w:pPr>
-      <w:r>
-        <w:t>Motor Controller (P)</w:t>
-      </w:r>
-    </w:p>
-    <w:p>
-      <w:pPr>
-        <w:pStyle w:val="ListParagraph"/>
-        <w:numPr>
-          <w:ilvl w:val="4"/>
-          <w:numId w:val="1"/>
-        </w:numPr>
-      </w:pPr>
-      <w:r>
-        <w:t>Motor (P) x 2</w:t>
-      </w:r>
-    </w:p>
-    <w:p>
-      <w:pPr>
-        <w:pStyle w:val="ListParagraph"/>
-        <w:numPr>
-          <w:ilvl w:val="4"/>
-          <w:numId w:val="1"/>
-        </w:numPr>
-      </w:pPr>
-      <w:r>
-        <w:t>Pot (P) x 2</w:t>
-      </w:r>
-    </w:p>
-    <w:p>
-      <w:pPr>
-        <w:pStyle w:val="ListParagraph"/>
-        <w:numPr>
-          <w:ilvl w:val="3"/>
-          <w:numId w:val="1"/>
-        </w:numPr>
-      </w:pPr>
-      <w:r>
-        <w:t>Leg (A)</w:t>
-      </w:r>
-    </w:p>
-    <w:p>
-      <w:pPr>
-        <w:pStyle w:val="ListParagraph"/>
-        <w:numPr>
-          <w:ilvl w:val="4"/>
-          <w:numId w:val="1"/>
-        </w:numPr>
-      </w:pPr>
-      <w:r>
-        <w:t>Hip (P)</w:t>
-      </w:r>
-    </w:p>
-    <w:p>
-      <w:pPr>
-        <w:pStyle w:val="ListParagraph"/>
-        <w:numPr>
-          <w:ilvl w:val="4"/>
-          <w:numId w:val="1"/>
-        </w:numPr>
-      </w:pPr>
-      <w:r>
-        <w:t>Thigh (P)</w:t>
-      </w:r>
-    </w:p>
-    <w:p>
-      <w:pPr>
-        <w:pStyle w:val="ListParagraph"/>
-        <w:numPr>
-          <w:ilvl w:val="4"/>
-          <w:numId w:val="1"/>
-        </w:numPr>
-      </w:pPr>
-      <w:r>
-        <w:t>Shin (P)</w:t>
-      </w:r>
-    </w:p>
-    <w:p>
-      <w:pPr>
-        <w:pStyle w:val="ListParagraph"/>
-        <w:numPr>
-          <w:ilvl w:val="3"/>
-          <w:numId w:val="1"/>
-        </w:numPr>
-      </w:pPr>
-      <w:r>
-        <w:t>Pulley – Thigh (P)</w:t>
-      </w:r>
-    </w:p>
-    <w:p>
-      <w:pPr>
-        <w:pStyle w:val="ListParagraph"/>
-        <w:numPr>
-          <w:ilvl w:val="3"/>
-          <w:numId w:val="1"/>
-        </w:numPr>
-      </w:pPr>
+        <w:t>Leg Frame (P)</w:t>
+      </w:r>
+      <w:r>
+        <w:t xml:space="preserve"> x 4</w:t>
+      </w:r>
       <w:bookmarkStart w:id="0" w:name="_GoBack"/>
       <w:bookmarkEnd w:id="0"/>
-      <w:r>
-        <w:t xml:space="preserve">Pulley – Shin </w:t>
-      </w:r>
-      <w:r>
-        <w:t>(P)</w:t>
+    </w:p>
+    <w:p>
+      <w:pPr>
+        <w:pStyle w:val="ListParagraph"/>
+        <w:numPr>
+          <w:ilvl w:val="2"/>
+          <w:numId w:val="1"/>
+        </w:numPr>
+      </w:pPr>
+      <w:r>
+        <w:t xml:space="preserve">Leg Unit </w:t>
+      </w:r>
+      <w:r>
+        <w:t>(A) x 4</w:t>
+      </w:r>
+    </w:p>
+    <w:p>
+      <w:pPr>
+        <w:pStyle w:val="ListParagraph"/>
+        <w:numPr>
+          <w:ilvl w:val="3"/>
+          <w:numId w:val="1"/>
+        </w:numPr>
+      </w:pPr>
+      <w:r>
+        <w:t xml:space="preserve">Leg </w:t>
+      </w:r>
+      <w:r>
+        <w:t>Control</w:t>
+      </w:r>
+      <w:r>
+        <w:t xml:space="preserve"> </w:t>
+      </w:r>
+      <w:r>
+        <w:t>(A)</w:t>
+      </w:r>
+    </w:p>
+    <w:p>
+      <w:pPr>
+        <w:pStyle w:val="ListParagraph"/>
+        <w:numPr>
+          <w:ilvl w:val="4"/>
+          <w:numId w:val="1"/>
+        </w:numPr>
+      </w:pPr>
+      <w:r>
+        <w:t>Motor Mount</w:t>
+      </w:r>
+      <w:r>
+        <w:t xml:space="preserve"> (P)</w:t>
+      </w:r>
+    </w:p>
+    <w:p>
+      <w:pPr>
+        <w:pStyle w:val="ListParagraph"/>
+        <w:numPr>
+          <w:ilvl w:val="4"/>
+          <w:numId w:val="1"/>
+        </w:numPr>
+      </w:pPr>
+      <w:r>
+        <w:t>Pot Mount (P)</w:t>
+      </w:r>
+    </w:p>
+    <w:p>
+      <w:pPr>
+        <w:pStyle w:val="ListParagraph"/>
+        <w:numPr>
+          <w:ilvl w:val="4"/>
+          <w:numId w:val="1"/>
+        </w:numPr>
+      </w:pPr>
+      <w:r>
+        <w:t>Bearing Mount (P)</w:t>
+      </w:r>
+    </w:p>
+    <w:p>
+      <w:pPr>
+        <w:pStyle w:val="ListParagraph"/>
+        <w:numPr>
+          <w:ilvl w:val="4"/>
+          <w:numId w:val="1"/>
+        </w:numPr>
+      </w:pPr>
+      <w:r>
+        <w:t>Motor Controller (P)</w:t>
+      </w:r>
+    </w:p>
+    <w:p>
+      <w:pPr>
+        <w:pStyle w:val="ListParagraph"/>
+        <w:numPr>
+          <w:ilvl w:val="4"/>
+          <w:numId w:val="1"/>
+        </w:numPr>
+      </w:pPr>
+      <w:r>
+        <w:t>Motor (P) x 2</w:t>
+      </w:r>
+    </w:p>
+    <w:p>
+      <w:pPr>
+        <w:pStyle w:val="ListParagraph"/>
+        <w:numPr>
+          <w:ilvl w:val="4"/>
+          <w:numId w:val="1"/>
+        </w:numPr>
+      </w:pPr>
+      <w:r>
+        <w:t>Pot (P) x 2</w:t>
+      </w:r>
+    </w:p>
+    <w:p>
+      <w:pPr>
+        <w:pStyle w:val="ListParagraph"/>
+        <w:numPr>
+          <w:ilvl w:val="3"/>
+          <w:numId w:val="1"/>
+        </w:numPr>
+      </w:pPr>
+      <w:r>
+        <w:t>Leg (A)</w:t>
+      </w:r>
+    </w:p>
+    <w:p>
+      <w:pPr>
+        <w:pStyle w:val="ListParagraph"/>
+        <w:numPr>
+          <w:ilvl w:val="4"/>
+          <w:numId w:val="1"/>
+        </w:numPr>
+      </w:pPr>
+      <w:r>
+        <w:t>Hip (P)</w:t>
+      </w:r>
+    </w:p>
+    <w:p>
+      <w:pPr>
+        <w:pStyle w:val="ListParagraph"/>
+        <w:numPr>
+          <w:ilvl w:val="4"/>
+          <w:numId w:val="1"/>
+        </w:numPr>
+      </w:pPr>
+      <w:r>
+        <w:t>Thigh (P)</w:t>
+      </w:r>
+    </w:p>
+    <w:p>
+      <w:pPr>
+        <w:pStyle w:val="ListParagraph"/>
+        <w:numPr>
+          <w:ilvl w:val="4"/>
+          <w:numId w:val="1"/>
+        </w:numPr>
+      </w:pPr>
+      <w:r>
+        <w:t>Shin (P)</w:t>
+      </w:r>
+    </w:p>
+    <w:p>
+      <w:pPr>
+        <w:pStyle w:val="ListParagraph"/>
+        <w:numPr>
+          <w:ilvl w:val="3"/>
+          <w:numId w:val="1"/>
+        </w:numPr>
+      </w:pPr>
+      <w:r>
+        <w:t>Pulley – Thigh (P)</w:t>
+      </w:r>
+    </w:p>
+    <w:p>
+      <w:pPr>
+        <w:pStyle w:val="ListParagraph"/>
+        <w:numPr>
+          <w:ilvl w:val="3"/>
+          <w:numId w:val="1"/>
+        </w:numPr>
+      </w:pPr>
+      <w:r>
+        <w:t>Pulley – Shin (P)</w:t>
       </w:r>
     </w:p>
     <w:p>

</xml_diff>